<commit_message>
Added New files & modified the document
</commit_message>
<xml_diff>
--- a/Plural_Training_Scaled_Agile_Notes.docx
+++ b/Plural_Training_Scaled_Agile_Notes.docx
@@ -4,6 +4,13 @@
   <w:body>
     <w:sdt>
       <w:sdtPr>
+        <w:rPr>
+          <w:rFonts w:asciiTheme="minorHAnsi" w:eastAsiaTheme="minorHAnsi" w:hAnsiTheme="minorHAnsi" w:cstheme="minorBidi"/>
+          <w:color w:val="auto"/>
+          <w:sz w:val="24"/>
+          <w:szCs w:val="22"/>
+          <w:lang w:val="en-IN"/>
+        </w:rPr>
         <w:id w:val="-2002885379"/>
         <w:docPartObj>
           <w:docPartGallery w:val="Table of Contents"/>
@@ -12,14 +19,9 @@
       </w:sdtPr>
       <w:sdtEndPr>
         <w:rPr>
-          <w:rFonts w:asciiTheme="minorHAnsi" w:eastAsiaTheme="minorHAnsi" w:hAnsiTheme="minorHAnsi" w:cstheme="minorBidi"/>
           <w:b/>
           <w:bCs/>
           <w:noProof/>
-          <w:color w:val="auto"/>
-          <w:sz w:val="24"/>
-          <w:szCs w:val="22"/>
-          <w:lang w:val="en-IN"/>
         </w:rPr>
       </w:sdtEndPr>
       <w:sdtContent>
@@ -53,7 +55,7 @@
           <w:r>
             <w:fldChar w:fldCharType="separate"/>
           </w:r>
-          <w:hyperlink w:anchor="_Toc82904456" w:history="1">
+          <w:hyperlink w:anchor="_Toc82938790" w:history="1">
             <w:r>
               <w:rPr>
                 <w:rStyle w:val="Hyperlink"/>
@@ -80,7 +82,7 @@
                 <w:noProof/>
                 <w:webHidden/>
               </w:rPr>
-              <w:instrText xml:space="preserve"> PAGEREF _Toc82904456 \h </w:instrText>
+              <w:instrText xml:space="preserve"> PAGEREF _Toc82938790 \h </w:instrText>
             </w:r>
             <w:r>
               <w:rPr>
@@ -124,7 +126,7 @@
               <w:lang w:eastAsia="en-IN"/>
             </w:rPr>
           </w:pPr>
-          <w:hyperlink w:anchor="_Toc82904457" w:history="1">
+          <w:hyperlink w:anchor="_Toc82938791" w:history="1">
             <w:r>
               <w:rPr>
                 <w:rStyle w:val="Hyperlink"/>
@@ -151,7 +153,7 @@
                 <w:noProof/>
                 <w:webHidden/>
               </w:rPr>
-              <w:instrText xml:space="preserve"> PAGEREF _Toc82904457 \h </w:instrText>
+              <w:instrText xml:space="preserve"> PAGEREF _Toc82938791 \h </w:instrText>
             </w:r>
             <w:r>
               <w:rPr>
@@ -195,7 +197,7 @@
               <w:lang w:eastAsia="en-IN"/>
             </w:rPr>
           </w:pPr>
-          <w:hyperlink w:anchor="_Toc82904458" w:history="1">
+          <w:hyperlink w:anchor="_Toc82938792" w:history="1">
             <w:r>
               <w:rPr>
                 <w:rStyle w:val="Hyperlink"/>
@@ -222,7 +224,7 @@
                 <w:noProof/>
                 <w:webHidden/>
               </w:rPr>
-              <w:instrText xml:space="preserve"> PAGEREF _Toc82904458 \h </w:instrText>
+              <w:instrText xml:space="preserve"> PAGEREF _Toc82938792 \h </w:instrText>
             </w:r>
             <w:r>
               <w:rPr>
@@ -266,7 +268,7 @@
               <w:lang w:eastAsia="en-IN"/>
             </w:rPr>
           </w:pPr>
-          <w:hyperlink w:anchor="_Toc82904459" w:history="1">
+          <w:hyperlink w:anchor="_Toc82938793" w:history="1">
             <w:r>
               <w:rPr>
                 <w:rStyle w:val="Hyperlink"/>
@@ -293,7 +295,7 @@
                 <w:noProof/>
                 <w:webHidden/>
               </w:rPr>
-              <w:instrText xml:space="preserve"> PAGEREF _Toc82904459 \h </w:instrText>
+              <w:instrText xml:space="preserve"> PAGEREF _Toc82938793 \h </w:instrText>
             </w:r>
             <w:r>
               <w:rPr>
@@ -337,7 +339,7 @@
               <w:lang w:eastAsia="en-IN"/>
             </w:rPr>
           </w:pPr>
-          <w:hyperlink w:anchor="_Toc82904460" w:history="1">
+          <w:hyperlink w:anchor="_Toc82938794" w:history="1">
             <w:r>
               <w:rPr>
                 <w:rStyle w:val="Hyperlink"/>
@@ -364,7 +366,7 @@
                 <w:noProof/>
                 <w:webHidden/>
               </w:rPr>
-              <w:instrText xml:space="preserve"> PAGEREF _Toc82904460 \h </w:instrText>
+              <w:instrText xml:space="preserve"> PAGEREF _Toc82938794 \h </w:instrText>
             </w:r>
             <w:r>
               <w:rPr>
@@ -408,7 +410,7 @@
               <w:lang w:eastAsia="en-IN"/>
             </w:rPr>
           </w:pPr>
-          <w:hyperlink w:anchor="_Toc82904461" w:history="1">
+          <w:hyperlink w:anchor="_Toc82938795" w:history="1">
             <w:r>
               <w:rPr>
                 <w:rStyle w:val="Hyperlink"/>
@@ -435,7 +437,7 @@
                 <w:noProof/>
                 <w:webHidden/>
               </w:rPr>
-              <w:instrText xml:space="preserve"> PAGEREF _Toc82904461 \h </w:instrText>
+              <w:instrText xml:space="preserve"> PAGEREF _Toc82938795 \h </w:instrText>
             </w:r>
             <w:r>
               <w:rPr>
@@ -479,7 +481,7 @@
               <w:lang w:eastAsia="en-IN"/>
             </w:rPr>
           </w:pPr>
-          <w:hyperlink w:anchor="_Toc82904462" w:history="1">
+          <w:hyperlink w:anchor="_Toc82938796" w:history="1">
             <w:r>
               <w:rPr>
                 <w:rStyle w:val="Hyperlink"/>
@@ -506,7 +508,7 @@
                 <w:noProof/>
                 <w:webHidden/>
               </w:rPr>
-              <w:instrText xml:space="preserve"> PAGEREF _Toc82904462 \h </w:instrText>
+              <w:instrText xml:space="preserve"> PAGEREF _Toc82938796 \h </w:instrText>
             </w:r>
             <w:r>
               <w:rPr>
@@ -550,7 +552,7 @@
               <w:lang w:eastAsia="en-IN"/>
             </w:rPr>
           </w:pPr>
-          <w:hyperlink w:anchor="_Toc82904463" w:history="1">
+          <w:hyperlink w:anchor="_Toc82938797" w:history="1">
             <w:r>
               <w:rPr>
                 <w:rStyle w:val="Hyperlink"/>
@@ -577,7 +579,7 @@
                 <w:noProof/>
                 <w:webHidden/>
               </w:rPr>
-              <w:instrText xml:space="preserve"> PAGEREF _Toc82904463 \h </w:instrText>
+              <w:instrText xml:space="preserve"> PAGEREF _Toc82938797 \h </w:instrText>
             </w:r>
             <w:r>
               <w:rPr>
@@ -621,7 +623,7 @@
               <w:lang w:eastAsia="en-IN"/>
             </w:rPr>
           </w:pPr>
-          <w:hyperlink w:anchor="_Toc82904464" w:history="1">
+          <w:hyperlink w:anchor="_Toc82938798" w:history="1">
             <w:r>
               <w:rPr>
                 <w:rStyle w:val="Hyperlink"/>
@@ -648,7 +650,7 @@
                 <w:noProof/>
                 <w:webHidden/>
               </w:rPr>
-              <w:instrText xml:space="preserve"> PAGEREF _Toc82904464 \h </w:instrText>
+              <w:instrText xml:space="preserve"> PAGEREF _Toc82938798 \h </w:instrText>
             </w:r>
             <w:r>
               <w:rPr>
@@ -692,7 +694,7 @@
               <w:lang w:eastAsia="en-IN"/>
             </w:rPr>
           </w:pPr>
-          <w:hyperlink w:anchor="_Toc82904465" w:history="1">
+          <w:hyperlink w:anchor="_Toc82938799" w:history="1">
             <w:r>
               <w:rPr>
                 <w:rStyle w:val="Hyperlink"/>
@@ -719,7 +721,7 @@
                 <w:noProof/>
                 <w:webHidden/>
               </w:rPr>
-              <w:instrText xml:space="preserve"> PAGEREF _Toc82904465 \h </w:instrText>
+              <w:instrText xml:space="preserve"> PAGEREF _Toc82938799 \h </w:instrText>
             </w:r>
             <w:r>
               <w:rPr>
@@ -739,7 +741,7 @@
                 <w:noProof/>
                 <w:webHidden/>
               </w:rPr>
-              <w:t>7</w:t>
+              <w:t>8</w:t>
             </w:r>
             <w:r>
               <w:rPr>
@@ -767,7 +769,7 @@
         <w:pStyle w:val="Heading1"/>
         <w:spacing w:line="480" w:lineRule="auto"/>
       </w:pPr>
-      <w:bookmarkStart w:id="0" w:name="_Toc82904456"/>
+      <w:bookmarkStart w:id="0" w:name="_Toc82938790"/>
       <w:r>
         <w:t>Agenda</w:t>
       </w:r>
@@ -825,7 +827,7 @@
         <w:pStyle w:val="Heading1"/>
         <w:spacing w:line="480" w:lineRule="auto"/>
       </w:pPr>
-      <w:bookmarkStart w:id="1" w:name="_Toc82904457"/>
+      <w:bookmarkStart w:id="1" w:name="_Toc82938791"/>
       <w:r>
         <w:t>The added value of Scaling Agile</w:t>
       </w:r>
@@ -1320,7 +1322,7 @@
         <w:pStyle w:val="Heading2"/>
         <w:spacing w:line="480" w:lineRule="auto"/>
       </w:pPr>
-      <w:bookmarkStart w:id="2" w:name="_Toc82904458"/>
+      <w:bookmarkStart w:id="2" w:name="_Toc82938792"/>
       <w:r>
         <w:t>Time to Market</w:t>
       </w:r>
@@ -2450,7 +2452,7 @@
         <w:pStyle w:val="Heading1"/>
         <w:spacing w:line="480" w:lineRule="auto"/>
       </w:pPr>
-      <w:bookmarkStart w:id="3" w:name="_Toc82904459"/>
+      <w:bookmarkStart w:id="3" w:name="_Toc82938793"/>
       <w:r>
         <w:lastRenderedPageBreak/>
         <w:t>Modern Issues for Delivery Organizations in Corporate Structures</w:t>
@@ -2462,7 +2464,7 @@
         <w:pStyle w:val="Heading2"/>
         <w:spacing w:line="480" w:lineRule="auto"/>
       </w:pPr>
-      <w:bookmarkStart w:id="4" w:name="_Toc82904460"/>
+      <w:bookmarkStart w:id="4" w:name="_Toc82938794"/>
       <w:r>
         <w:t>Scaling Agile Learning Path</w:t>
       </w:r>
@@ -2708,7 +2710,7 @@
         <w:pStyle w:val="Heading1"/>
         <w:spacing w:line="480" w:lineRule="auto"/>
       </w:pPr>
-      <w:bookmarkStart w:id="5" w:name="_Toc82904461"/>
+      <w:bookmarkStart w:id="5" w:name="_Toc82938795"/>
       <w:r>
         <w:t>About Agile</w:t>
       </w:r>
@@ -2719,7 +2721,7 @@
         <w:pStyle w:val="Heading2"/>
         <w:spacing w:line="480" w:lineRule="auto"/>
       </w:pPr>
-      <w:bookmarkStart w:id="6" w:name="_Toc82904462"/>
+      <w:bookmarkStart w:id="6" w:name="_Toc82938796"/>
       <w:r>
         <w:t>Agile Manifesto (Platform)</w:t>
       </w:r>
@@ -2992,7 +2994,7 @@
         <w:pStyle w:val="Heading2"/>
         <w:spacing w:line="480" w:lineRule="auto"/>
       </w:pPr>
-      <w:bookmarkStart w:id="7" w:name="_Toc82904463"/>
+      <w:bookmarkStart w:id="7" w:name="_Toc82938797"/>
       <w:r>
         <w:lastRenderedPageBreak/>
         <w:t>Agile Philosophy</w:t>
@@ -3103,7 +3105,7 @@
         <w:pStyle w:val="Heading2"/>
         <w:spacing w:line="480" w:lineRule="auto"/>
       </w:pPr>
-      <w:bookmarkStart w:id="8" w:name="_Toc82904464"/>
+      <w:bookmarkStart w:id="8" w:name="_Toc82938798"/>
       <w:r>
         <w:t>Agile</w:t>
       </w:r>
@@ -3499,7 +3501,7 @@
         <w:pStyle w:val="Heading2"/>
         <w:spacing w:line="480" w:lineRule="auto"/>
       </w:pPr>
-      <w:bookmarkStart w:id="9" w:name="_Toc82904465"/>
+      <w:bookmarkStart w:id="9" w:name="_Toc82938799"/>
       <w:r>
         <w:lastRenderedPageBreak/>
         <w:t>Issue with Agile at scale</w:t>
@@ -3809,7 +3811,15 @@
         <w:spacing w:line="480" w:lineRule="auto"/>
       </w:pPr>
       <w:r>
-        <w:t xml:space="preserve">As it’s nobody fault, as its just a way that organizations are setup and the managers </w:t>
+        <w:t xml:space="preserve">As it’s nobody fault, as </w:t>
+      </w:r>
+      <w:proofErr w:type="spellStart"/>
+      <w:r>
+        <w:t>its</w:t>
+      </w:r>
+      <w:proofErr w:type="spellEnd"/>
+      <w:r>
+        <w:t xml:space="preserve"> just a way that organizations are setup and the managers </w:t>
       </w:r>
       <w:r>
         <w:t>must</w:t>
@@ -3831,7 +3841,15 @@
         <w:spacing w:line="480" w:lineRule="auto"/>
       </w:pPr>
       <w:r>
-        <w:t>So we can say that its not very efficient when working at scale</w:t>
+        <w:t xml:space="preserve">So we can say that </w:t>
+      </w:r>
+      <w:proofErr w:type="spellStart"/>
+      <w:r>
+        <w:t>its</w:t>
+      </w:r>
+      <w:proofErr w:type="spellEnd"/>
+      <w:r>
+        <w:t xml:space="preserve"> not very efficient when working at scale</w:t>
       </w:r>
     </w:p>
     <w:p>

</xml_diff>

<commit_message>
New Modification & new document added
</commit_message>
<xml_diff>
--- a/Plural_Training_Scaled_Agile_Notes.docx
+++ b/Plural_Training_Scaled_Agile_Notes.docx
@@ -55,7 +55,7 @@
           <w:r>
             <w:fldChar w:fldCharType="separate"/>
           </w:r>
-          <w:hyperlink w:anchor="_Toc82938790" w:history="1">
+          <w:hyperlink w:anchor="_Toc83055130" w:history="1">
             <w:r>
               <w:rPr>
                 <w:rStyle w:val="Hyperlink"/>
@@ -82,7 +82,7 @@
                 <w:noProof/>
                 <w:webHidden/>
               </w:rPr>
-              <w:instrText xml:space="preserve"> PAGEREF _Toc82938790 \h </w:instrText>
+              <w:instrText xml:space="preserve"> PAGEREF _Toc83055130 \h </w:instrText>
             </w:r>
             <w:r>
               <w:rPr>
@@ -126,7 +126,7 @@
               <w:lang w:eastAsia="en-IN"/>
             </w:rPr>
           </w:pPr>
-          <w:hyperlink w:anchor="_Toc82938791" w:history="1">
+          <w:hyperlink w:anchor="_Toc83055131" w:history="1">
             <w:r>
               <w:rPr>
                 <w:rStyle w:val="Hyperlink"/>
@@ -153,7 +153,7 @@
                 <w:noProof/>
                 <w:webHidden/>
               </w:rPr>
-              <w:instrText xml:space="preserve"> PAGEREF _Toc82938791 \h </w:instrText>
+              <w:instrText xml:space="preserve"> PAGEREF _Toc83055131 \h </w:instrText>
             </w:r>
             <w:r>
               <w:rPr>
@@ -197,7 +197,7 @@
               <w:lang w:eastAsia="en-IN"/>
             </w:rPr>
           </w:pPr>
-          <w:hyperlink w:anchor="_Toc82938792" w:history="1">
+          <w:hyperlink w:anchor="_Toc83055132" w:history="1">
             <w:r>
               <w:rPr>
                 <w:rStyle w:val="Hyperlink"/>
@@ -224,7 +224,7 @@
                 <w:noProof/>
                 <w:webHidden/>
               </w:rPr>
-              <w:instrText xml:space="preserve"> PAGEREF _Toc82938792 \h </w:instrText>
+              <w:instrText xml:space="preserve"> PAGEREF _Toc83055132 \h </w:instrText>
             </w:r>
             <w:r>
               <w:rPr>
@@ -268,7 +268,7 @@
               <w:lang w:eastAsia="en-IN"/>
             </w:rPr>
           </w:pPr>
-          <w:hyperlink w:anchor="_Toc82938793" w:history="1">
+          <w:hyperlink w:anchor="_Toc83055133" w:history="1">
             <w:r>
               <w:rPr>
                 <w:rStyle w:val="Hyperlink"/>
@@ -295,7 +295,7 @@
                 <w:noProof/>
                 <w:webHidden/>
               </w:rPr>
-              <w:instrText xml:space="preserve"> PAGEREF _Toc82938793 \h </w:instrText>
+              <w:instrText xml:space="preserve"> PAGEREF _Toc83055133 \h </w:instrText>
             </w:r>
             <w:r>
               <w:rPr>
@@ -339,7 +339,7 @@
               <w:lang w:eastAsia="en-IN"/>
             </w:rPr>
           </w:pPr>
-          <w:hyperlink w:anchor="_Toc82938794" w:history="1">
+          <w:hyperlink w:anchor="_Toc83055134" w:history="1">
             <w:r>
               <w:rPr>
                 <w:rStyle w:val="Hyperlink"/>
@@ -366,7 +366,7 @@
                 <w:noProof/>
                 <w:webHidden/>
               </w:rPr>
-              <w:instrText xml:space="preserve"> PAGEREF _Toc82938794 \h </w:instrText>
+              <w:instrText xml:space="preserve"> PAGEREF _Toc83055134 \h </w:instrText>
             </w:r>
             <w:r>
               <w:rPr>
@@ -410,7 +410,7 @@
               <w:lang w:eastAsia="en-IN"/>
             </w:rPr>
           </w:pPr>
-          <w:hyperlink w:anchor="_Toc82938795" w:history="1">
+          <w:hyperlink w:anchor="_Toc83055135" w:history="1">
             <w:r>
               <w:rPr>
                 <w:rStyle w:val="Hyperlink"/>
@@ -437,7 +437,7 @@
                 <w:noProof/>
                 <w:webHidden/>
               </w:rPr>
-              <w:instrText xml:space="preserve"> PAGEREF _Toc82938795 \h </w:instrText>
+              <w:instrText xml:space="preserve"> PAGEREF _Toc83055135 \h </w:instrText>
             </w:r>
             <w:r>
               <w:rPr>
@@ -481,7 +481,7 @@
               <w:lang w:eastAsia="en-IN"/>
             </w:rPr>
           </w:pPr>
-          <w:hyperlink w:anchor="_Toc82938796" w:history="1">
+          <w:hyperlink w:anchor="_Toc83055136" w:history="1">
             <w:r>
               <w:rPr>
                 <w:rStyle w:val="Hyperlink"/>
@@ -508,7 +508,7 @@
                 <w:noProof/>
                 <w:webHidden/>
               </w:rPr>
-              <w:instrText xml:space="preserve"> PAGEREF _Toc82938796 \h </w:instrText>
+              <w:instrText xml:space="preserve"> PAGEREF _Toc83055136 \h </w:instrText>
             </w:r>
             <w:r>
               <w:rPr>
@@ -552,7 +552,7 @@
               <w:lang w:eastAsia="en-IN"/>
             </w:rPr>
           </w:pPr>
-          <w:hyperlink w:anchor="_Toc82938797" w:history="1">
+          <w:hyperlink w:anchor="_Toc83055137" w:history="1">
             <w:r>
               <w:rPr>
                 <w:rStyle w:val="Hyperlink"/>
@@ -579,7 +579,7 @@
                 <w:noProof/>
                 <w:webHidden/>
               </w:rPr>
-              <w:instrText xml:space="preserve"> PAGEREF _Toc82938797 \h </w:instrText>
+              <w:instrText xml:space="preserve"> PAGEREF _Toc83055137 \h </w:instrText>
             </w:r>
             <w:r>
               <w:rPr>
@@ -623,7 +623,7 @@
               <w:lang w:eastAsia="en-IN"/>
             </w:rPr>
           </w:pPr>
-          <w:hyperlink w:anchor="_Toc82938798" w:history="1">
+          <w:hyperlink w:anchor="_Toc83055138" w:history="1">
             <w:r>
               <w:rPr>
                 <w:rStyle w:val="Hyperlink"/>
@@ -650,7 +650,7 @@
                 <w:noProof/>
                 <w:webHidden/>
               </w:rPr>
-              <w:instrText xml:space="preserve"> PAGEREF _Toc82938798 \h </w:instrText>
+              <w:instrText xml:space="preserve"> PAGEREF _Toc83055138 \h </w:instrText>
             </w:r>
             <w:r>
               <w:rPr>
@@ -694,7 +694,7 @@
               <w:lang w:eastAsia="en-IN"/>
             </w:rPr>
           </w:pPr>
-          <w:hyperlink w:anchor="_Toc82938799" w:history="1">
+          <w:hyperlink w:anchor="_Toc83055139" w:history="1">
             <w:r>
               <w:rPr>
                 <w:rStyle w:val="Hyperlink"/>
@@ -721,7 +721,7 @@
                 <w:noProof/>
                 <w:webHidden/>
               </w:rPr>
-              <w:instrText xml:space="preserve"> PAGEREF _Toc82938799 \h </w:instrText>
+              <w:instrText xml:space="preserve"> PAGEREF _Toc83055139 \h </w:instrText>
             </w:r>
             <w:r>
               <w:rPr>
@@ -742,6 +742,148 @@
                 <w:webHidden/>
               </w:rPr>
               <w:t>8</w:t>
+            </w:r>
+            <w:r>
+              <w:rPr>
+                <w:noProof/>
+                <w:webHidden/>
+              </w:rPr>
+              <w:fldChar w:fldCharType="end"/>
+            </w:r>
+          </w:hyperlink>
+        </w:p>
+        <w:p>
+          <w:pPr>
+            <w:pStyle w:val="TOC2"/>
+            <w:tabs>
+              <w:tab w:val="right" w:leader="dot" w:pos="9016"/>
+            </w:tabs>
+            <w:rPr>
+              <w:rFonts w:eastAsiaTheme="minorEastAsia"/>
+              <w:noProof/>
+              <w:sz w:val="22"/>
+              <w:lang w:eastAsia="en-IN"/>
+            </w:rPr>
+          </w:pPr>
+          <w:hyperlink w:anchor="_Toc83055140" w:history="1">
+            <w:r>
+              <w:rPr>
+                <w:rStyle w:val="Hyperlink"/>
+                <w:noProof/>
+              </w:rPr>
+              <w:t>Structure of an Agile Scaling Framework</w:t>
+            </w:r>
+            <w:r>
+              <w:rPr>
+                <w:noProof/>
+                <w:webHidden/>
+              </w:rPr>
+              <w:tab/>
+            </w:r>
+            <w:r>
+              <w:rPr>
+                <w:noProof/>
+                <w:webHidden/>
+              </w:rPr>
+              <w:fldChar w:fldCharType="begin"/>
+            </w:r>
+            <w:r>
+              <w:rPr>
+                <w:noProof/>
+                <w:webHidden/>
+              </w:rPr>
+              <w:instrText xml:space="preserve"> PAGEREF _Toc83055140 \h </w:instrText>
+            </w:r>
+            <w:r>
+              <w:rPr>
+                <w:noProof/>
+                <w:webHidden/>
+              </w:rPr>
+            </w:r>
+            <w:r>
+              <w:rPr>
+                <w:noProof/>
+                <w:webHidden/>
+              </w:rPr>
+              <w:fldChar w:fldCharType="separate"/>
+            </w:r>
+            <w:r>
+              <w:rPr>
+                <w:noProof/>
+                <w:webHidden/>
+              </w:rPr>
+              <w:t>11</w:t>
+            </w:r>
+            <w:r>
+              <w:rPr>
+                <w:noProof/>
+                <w:webHidden/>
+              </w:rPr>
+              <w:fldChar w:fldCharType="end"/>
+            </w:r>
+          </w:hyperlink>
+        </w:p>
+        <w:p>
+          <w:pPr>
+            <w:pStyle w:val="TOC2"/>
+            <w:tabs>
+              <w:tab w:val="right" w:leader="dot" w:pos="9016"/>
+            </w:tabs>
+            <w:rPr>
+              <w:rFonts w:eastAsiaTheme="minorEastAsia"/>
+              <w:noProof/>
+              <w:sz w:val="22"/>
+              <w:lang w:eastAsia="en-IN"/>
+            </w:rPr>
+          </w:pPr>
+          <w:hyperlink w:anchor="_Toc83055141" w:history="1">
+            <w:r>
+              <w:rPr>
+                <w:rStyle w:val="Hyperlink"/>
+                <w:noProof/>
+              </w:rPr>
+              <w:t>Elements of Agile Scaling Framework (General Overview)</w:t>
+            </w:r>
+            <w:r>
+              <w:rPr>
+                <w:noProof/>
+                <w:webHidden/>
+              </w:rPr>
+              <w:tab/>
+            </w:r>
+            <w:r>
+              <w:rPr>
+                <w:noProof/>
+                <w:webHidden/>
+              </w:rPr>
+              <w:fldChar w:fldCharType="begin"/>
+            </w:r>
+            <w:r>
+              <w:rPr>
+                <w:noProof/>
+                <w:webHidden/>
+              </w:rPr>
+              <w:instrText xml:space="preserve"> PAGEREF _Toc83055141 \h </w:instrText>
+            </w:r>
+            <w:r>
+              <w:rPr>
+                <w:noProof/>
+                <w:webHidden/>
+              </w:rPr>
+            </w:r>
+            <w:r>
+              <w:rPr>
+                <w:noProof/>
+                <w:webHidden/>
+              </w:rPr>
+              <w:fldChar w:fldCharType="separate"/>
+            </w:r>
+            <w:r>
+              <w:rPr>
+                <w:noProof/>
+                <w:webHidden/>
+              </w:rPr>
+              <w:t>13</w:t>
             </w:r>
             <w:r>
               <w:rPr>
@@ -769,7 +911,7 @@
         <w:pStyle w:val="Heading1"/>
         <w:spacing w:line="480" w:lineRule="auto"/>
       </w:pPr>
-      <w:bookmarkStart w:id="0" w:name="_Toc82938790"/>
+      <w:bookmarkStart w:id="0" w:name="_Toc83055130"/>
       <w:r>
         <w:t>Agenda</w:t>
       </w:r>
@@ -827,7 +969,7 @@
         <w:pStyle w:val="Heading1"/>
         <w:spacing w:line="480" w:lineRule="auto"/>
       </w:pPr>
-      <w:bookmarkStart w:id="1" w:name="_Toc82938791"/>
+      <w:bookmarkStart w:id="1" w:name="_Toc83055131"/>
       <w:r>
         <w:t>The added value of Scaling Agile</w:t>
       </w:r>
@@ -1254,7 +1396,6 @@
         </w:numPr>
       </w:pPr>
       <w:r>
-        <w:lastRenderedPageBreak/>
         <w:t xml:space="preserve">Scale agile has new Organizational model that have classical </w:t>
       </w:r>
       <w:r>
@@ -1322,7 +1463,7 @@
         <w:pStyle w:val="Heading2"/>
         <w:spacing w:line="480" w:lineRule="auto"/>
       </w:pPr>
-      <w:bookmarkStart w:id="2" w:name="_Toc82938792"/>
+      <w:bookmarkStart w:id="2" w:name="_Toc83055132"/>
       <w:r>
         <w:t>Time to Market</w:t>
       </w:r>
@@ -2430,6 +2571,7 @@
         </w:numPr>
       </w:pPr>
       <w:r>
+        <w:lastRenderedPageBreak/>
         <w:t>Now we need to understand, how agile at scale achieves this is one of the fundamental questions</w:t>
       </w:r>
     </w:p>
@@ -2443,7 +2585,6 @@
         </w:rPr>
       </w:pPr>
       <w:r>
-        <w:lastRenderedPageBreak/>
         <w:br w:type="page"/>
       </w:r>
     </w:p>
@@ -2452,7 +2593,7 @@
         <w:pStyle w:val="Heading1"/>
         <w:spacing w:line="480" w:lineRule="auto"/>
       </w:pPr>
-      <w:bookmarkStart w:id="3" w:name="_Toc82938793"/>
+      <w:bookmarkStart w:id="3" w:name="_Toc83055133"/>
       <w:r>
         <w:lastRenderedPageBreak/>
         <w:t>Modern Issues for Delivery Organizations in Corporate Structures</w:t>
@@ -2464,7 +2605,7 @@
         <w:pStyle w:val="Heading2"/>
         <w:spacing w:line="480" w:lineRule="auto"/>
       </w:pPr>
-      <w:bookmarkStart w:id="4" w:name="_Toc82938794"/>
+      <w:bookmarkStart w:id="4" w:name="_Toc83055134"/>
       <w:r>
         <w:t>Scaling Agile Learning Path</w:t>
       </w:r>
@@ -2710,7 +2851,7 @@
         <w:pStyle w:val="Heading1"/>
         <w:spacing w:line="480" w:lineRule="auto"/>
       </w:pPr>
-      <w:bookmarkStart w:id="5" w:name="_Toc82938795"/>
+      <w:bookmarkStart w:id="5" w:name="_Toc83055135"/>
       <w:r>
         <w:t>About Agile</w:t>
       </w:r>
@@ -2721,7 +2862,7 @@
         <w:pStyle w:val="Heading2"/>
         <w:spacing w:line="480" w:lineRule="auto"/>
       </w:pPr>
-      <w:bookmarkStart w:id="6" w:name="_Toc82938796"/>
+      <w:bookmarkStart w:id="6" w:name="_Toc83055136"/>
       <w:r>
         <w:t>Agile Manifesto (Platform)</w:t>
       </w:r>
@@ -2994,7 +3135,7 @@
         <w:pStyle w:val="Heading2"/>
         <w:spacing w:line="480" w:lineRule="auto"/>
       </w:pPr>
-      <w:bookmarkStart w:id="7" w:name="_Toc82938797"/>
+      <w:bookmarkStart w:id="7" w:name="_Toc83055137"/>
       <w:r>
         <w:lastRenderedPageBreak/>
         <w:t>Agile Philosophy</w:t>
@@ -3105,7 +3246,7 @@
         <w:pStyle w:val="Heading2"/>
         <w:spacing w:line="480" w:lineRule="auto"/>
       </w:pPr>
-      <w:bookmarkStart w:id="8" w:name="_Toc82938798"/>
+      <w:bookmarkStart w:id="8" w:name="_Toc83055138"/>
       <w:r>
         <w:t>Agile</w:t>
       </w:r>
@@ -3318,7 +3459,10 @@
         <w:spacing w:line="480" w:lineRule="auto"/>
       </w:pPr>
       <w:r>
-        <w:t>So we know exactly, what customer wants because they are the part of the development process</w:t>
+        <w:t>W</w:t>
+      </w:r>
+      <w:r>
+        <w:t>e know exactly, what customer wants because they are the part of the development process</w:t>
       </w:r>
     </w:p>
     <w:p>
@@ -3501,7 +3645,7 @@
         <w:pStyle w:val="Heading2"/>
         <w:spacing w:line="480" w:lineRule="auto"/>
       </w:pPr>
-      <w:bookmarkStart w:id="9" w:name="_Toc82938799"/>
+      <w:bookmarkStart w:id="9" w:name="_Toc83055139"/>
       <w:r>
         <w:lastRenderedPageBreak/>
         <w:t>Issue with Agile at scale</w:t>
@@ -3811,15 +3955,13 @@
         <w:spacing w:line="480" w:lineRule="auto"/>
       </w:pPr>
       <w:r>
-        <w:t xml:space="preserve">As it’s nobody fault, as </w:t>
-      </w:r>
-      <w:proofErr w:type="spellStart"/>
-      <w:r>
-        <w:t>its</w:t>
-      </w:r>
-      <w:proofErr w:type="spellEnd"/>
-      <w:r>
-        <w:t xml:space="preserve"> just a way that organizations are setup and the managers </w:t>
+        <w:t>As it’s nobody fault, as it</w:t>
+      </w:r>
+      <w:r>
+        <w:t>’</w:t>
+      </w:r>
+      <w:r>
+        <w:t xml:space="preserve">s just a way that organizations are setup and the managers </w:t>
       </w:r>
       <w:r>
         <w:t>must</w:t>
@@ -3841,15 +3983,16 @@
         <w:spacing w:line="480" w:lineRule="auto"/>
       </w:pPr>
       <w:r>
-        <w:t xml:space="preserve">So we can say that </w:t>
-      </w:r>
-      <w:proofErr w:type="spellStart"/>
-      <w:r>
-        <w:t>its</w:t>
-      </w:r>
-      <w:proofErr w:type="spellEnd"/>
-      <w:r>
-        <w:t xml:space="preserve"> not very efficient when working at scale</w:t>
+        <w:t>W</w:t>
+      </w:r>
+      <w:r>
+        <w:t>e can say that it</w:t>
+      </w:r>
+      <w:r>
+        <w:t>’</w:t>
+      </w:r>
+      <w:r>
+        <w:t>s not very efficient when working at scale</w:t>
       </w:r>
     </w:p>
     <w:p>
@@ -3882,6 +4025,54 @@
         </w:numPr>
         <w:spacing w:line="480" w:lineRule="auto"/>
       </w:pPr>
+      <w:r>
+        <w:t xml:space="preserve">One individual team has authority to take the decision </w:t>
+      </w:r>
+      <w:r>
+        <w:t>for a development</w:t>
+      </w:r>
+    </w:p>
+    <w:p>
+      <w:pPr>
+        <w:pStyle w:val="ListParagraph"/>
+        <w:numPr>
+          <w:ilvl w:val="3"/>
+          <w:numId w:val="5"/>
+        </w:numPr>
+        <w:spacing w:line="480" w:lineRule="auto"/>
+      </w:pPr>
+      <w:r>
+        <w:t>That team setup with individual project manager, which manages the project team either using PRICE2 or PMP method &amp; Project manager responsible for success of the project</w:t>
+      </w:r>
+    </w:p>
+    <w:p>
+      <w:pPr>
+        <w:pStyle w:val="ListParagraph"/>
+        <w:numPr>
+          <w:ilvl w:val="3"/>
+          <w:numId w:val="5"/>
+        </w:numPr>
+        <w:spacing w:line="480" w:lineRule="auto"/>
+      </w:pPr>
+      <w:r>
+        <w:t>Here, we create another line organization</w:t>
+      </w:r>
+    </w:p>
+    <w:p>
+      <w:pPr>
+        <w:pStyle w:val="ListParagraph"/>
+        <w:numPr>
+          <w:ilvl w:val="3"/>
+          <w:numId w:val="5"/>
+        </w:numPr>
+        <w:spacing w:line="480" w:lineRule="auto"/>
+      </w:pPr>
+      <w:r>
+        <w:t>We can say that autonomous team is not optimal by just inserting agile teams into normal organization</w:t>
+      </w:r>
+      <w:r>
+        <w:t xml:space="preserve"> structure</w:t>
+      </w:r>
     </w:p>
     <w:p>
       <w:pPr>
@@ -3913,6 +4104,41 @@
         </w:numPr>
         <w:spacing w:line="480" w:lineRule="auto"/>
       </w:pPr>
+      <w:r>
+        <w:t xml:space="preserve">Individual team need to consult with other people like legal </w:t>
+      </w:r>
+      <w:r>
+        <w:t>department</w:t>
+      </w:r>
+      <w:r>
+        <w:t xml:space="preserve"> /operation department/architecture department</w:t>
+      </w:r>
+    </w:p>
+    <w:p>
+      <w:pPr>
+        <w:pStyle w:val="ListParagraph"/>
+        <w:numPr>
+          <w:ilvl w:val="3"/>
+          <w:numId w:val="5"/>
+        </w:numPr>
+        <w:spacing w:line="480" w:lineRule="auto"/>
+      </w:pPr>
+      <w:r>
+        <w:lastRenderedPageBreak/>
+        <w:t>Here the team constantly collaborating with other people in the organization</w:t>
+      </w:r>
+      <w:r>
+        <w:t xml:space="preserve"> &amp; dependent on other people</w:t>
+      </w:r>
+      <w:r>
+        <w:t xml:space="preserve"> in the </w:t>
+      </w:r>
+      <w:r>
+        <w:t>organization</w:t>
+      </w:r>
+      <w:r>
+        <w:t xml:space="preserve"> for technical dependency also</w:t>
+      </w:r>
     </w:p>
     <w:p>
       <w:pPr>
@@ -3944,6 +4170,30 @@
         </w:numPr>
         <w:spacing w:line="480" w:lineRule="auto"/>
       </w:pPr>
+      <w:r>
+        <w:t>If we have a team with all the dependencies</w:t>
+      </w:r>
+      <w:r>
+        <w:t xml:space="preserve"> from other people from </w:t>
+      </w:r>
+      <w:r>
+        <w:t>organization</w:t>
+      </w:r>
+      <w:r>
+        <w:t xml:space="preserve"> or different component teams, we need to reach out </w:t>
+      </w:r>
+      <w:r>
+        <w:t>all</w:t>
+      </w:r>
+      <w:r>
+        <w:t xml:space="preserve"> this people, they make it hard to make frequent releases</w:t>
+      </w:r>
+      <w:r>
+        <w:t>, especially if there is not a continuous delivery pipeline setup</w:t>
+      </w:r>
+      <w:r>
+        <w:t>, which is also not optimal</w:t>
+      </w:r>
     </w:p>
     <w:p>
       <w:pPr>
@@ -3975,7 +4225,670 @@
         </w:numPr>
         <w:spacing w:line="480" w:lineRule="auto"/>
       </w:pPr>
-    </w:p>
+      <w:r>
+        <w:t xml:space="preserve">Each </w:t>
+      </w:r>
+      <w:r>
+        <w:t>team</w:t>
+      </w:r>
+      <w:r>
+        <w:t xml:space="preserve"> has their own project manager, </w:t>
+      </w:r>
+    </w:p>
+    <w:p>
+      <w:pPr>
+        <w:pStyle w:val="ListParagraph"/>
+        <w:numPr>
+          <w:ilvl w:val="3"/>
+          <w:numId w:val="5"/>
+        </w:numPr>
+        <w:spacing w:line="480" w:lineRule="auto"/>
+      </w:pPr>
+      <w:r>
+        <w:t xml:space="preserve">PM &amp; teams are </w:t>
+      </w:r>
+      <w:r>
+        <w:t>responsible to the results of the project</w:t>
+      </w:r>
+      <w:r>
+        <w:t xml:space="preserve"> &amp; they make all the communication within </w:t>
+      </w:r>
+      <w:r>
+        <w:t xml:space="preserve">the </w:t>
+      </w:r>
+      <w:r>
+        <w:t>team</w:t>
+      </w:r>
+    </w:p>
+    <w:p>
+      <w:pPr>
+        <w:pStyle w:val="ListParagraph"/>
+        <w:numPr>
+          <w:ilvl w:val="3"/>
+          <w:numId w:val="5"/>
+        </w:numPr>
+        <w:spacing w:line="480" w:lineRule="auto"/>
+      </w:pPr>
+      <w:r>
+        <w:t>W</w:t>
+      </w:r>
+      <w:r>
+        <w:t>henever teams communicate externally, which go through the PM, which not always the case &amp; PM put trust in their teams that they can communicate effectively</w:t>
+      </w:r>
+    </w:p>
+    <w:p>
+      <w:pPr>
+        <w:pStyle w:val="ListParagraph"/>
+        <w:numPr>
+          <w:ilvl w:val="3"/>
+          <w:numId w:val="5"/>
+        </w:numPr>
+        <w:spacing w:line="480" w:lineRule="auto"/>
+      </w:pPr>
+      <w:r>
+        <w:t xml:space="preserve">It will create the huddle to communicate </w:t>
+      </w:r>
+      <w:r>
+        <w:t>between different teams</w:t>
+      </w:r>
+      <w:r>
+        <w:t>, when the teams are multiple</w:t>
+      </w:r>
+      <w:r>
+        <w:t xml:space="preserve"> &amp; also each </w:t>
+      </w:r>
+      <w:r>
+        <w:t>team</w:t>
+      </w:r>
+      <w:r>
+        <w:t xml:space="preserve"> are focuses on their specific priority of the project</w:t>
+      </w:r>
+      <w:r>
+        <w:t>, which not always be possible</w:t>
+      </w:r>
+    </w:p>
+    <w:p>
+      <w:pPr>
+        <w:pStyle w:val="ListParagraph"/>
+        <w:numPr>
+          <w:ilvl w:val="3"/>
+          <w:numId w:val="5"/>
+        </w:numPr>
+        <w:spacing w:line="480" w:lineRule="auto"/>
+      </w:pPr>
+      <w:r>
+        <w:t>Here close collaboration is always difficult</w:t>
+      </w:r>
+      <w:r>
+        <w:t xml:space="preserve">, when working with different project team without changing the total </w:t>
+      </w:r>
+      <w:r>
+        <w:t>organization</w:t>
+      </w:r>
+      <w:r>
+        <w:t xml:space="preserve"> to work in agile fashion</w:t>
+      </w:r>
+    </w:p>
+    <w:p>
+      <w:pPr>
+        <w:pStyle w:val="Heading2"/>
+        <w:spacing w:line="480" w:lineRule="auto"/>
+      </w:pPr>
+      <w:bookmarkStart w:id="10" w:name="_Toc83055140"/>
+      <w:r>
+        <w:lastRenderedPageBreak/>
+        <w:t>Structure of an Agile Scaling Framework</w:t>
+      </w:r>
+      <w:bookmarkEnd w:id="10"/>
+    </w:p>
+    <w:p>
+      <w:r>
+        <w:rPr>
+          <w:noProof/>
+        </w:rPr>
+        <w:drawing>
+          <wp:inline distT="0" distB="0" distL="0" distR="0" wp14:anchorId="00B29632" wp14:editId="4BFF5FCC">
+            <wp:extent cx="5724525" cy="3714750"/>
+            <wp:effectExtent l="0" t="0" r="9525" b="0"/>
+            <wp:docPr id="21" name="Picture 21"/>
+            <wp:cNvGraphicFramePr>
+              <a:graphicFrameLocks xmlns:a="http://schemas.openxmlformats.org/drawingml/2006/main" noChangeAspect="1"/>
+            </wp:cNvGraphicFramePr>
+            <a:graphic xmlns:a="http://schemas.openxmlformats.org/drawingml/2006/main">
+              <a:graphicData uri="http://schemas.openxmlformats.org/drawingml/2006/picture">
+                <pic:pic xmlns:pic="http://schemas.openxmlformats.org/drawingml/2006/picture">
+                  <pic:nvPicPr>
+                    <pic:cNvPr id="0" name="Picture 1"/>
+                    <pic:cNvPicPr>
+                      <a:picLocks noChangeAspect="1" noChangeArrowheads="1"/>
+                    </pic:cNvPicPr>
+                  </pic:nvPicPr>
+                  <pic:blipFill>
+                    <a:blip r:embed="rId15">
+                      <a:extLst>
+                        <a:ext uri="{28A0092B-C50C-407E-A947-70E740481C1C}">
+                          <a14:useLocalDpi xmlns:a14="http://schemas.microsoft.com/office/drawing/2010/main" val="0"/>
+                        </a:ext>
+                      </a:extLst>
+                    </a:blip>
+                    <a:srcRect/>
+                    <a:stretch>
+                      <a:fillRect/>
+                    </a:stretch>
+                  </pic:blipFill>
+                  <pic:spPr bwMode="auto">
+                    <a:xfrm>
+                      <a:off x="0" y="0"/>
+                      <a:ext cx="5724525" cy="3714750"/>
+                    </a:xfrm>
+                    <a:prstGeom prst="rect">
+                      <a:avLst/>
+                    </a:prstGeom>
+                    <a:noFill/>
+                    <a:ln>
+                      <a:noFill/>
+                    </a:ln>
+                  </pic:spPr>
+                </pic:pic>
+              </a:graphicData>
+            </a:graphic>
+          </wp:inline>
+        </w:drawing>
+      </w:r>
+    </w:p>
+    <w:tbl>
+      <w:tblPr>
+        <w:tblStyle w:val="TableGrid"/>
+        <w:tblW w:w="0" w:type="auto"/>
+        <w:tblLook w:val="04A0" w:firstRow="1" w:lastRow="0" w:firstColumn="1" w:lastColumn="0" w:noHBand="0" w:noVBand="1"/>
+      </w:tblPr>
+      <w:tblGrid>
+        <w:gridCol w:w="4508"/>
+        <w:gridCol w:w="4508"/>
+      </w:tblGrid>
+      <w:tr>
+        <w:tc>
+          <w:tcPr>
+            <w:tcW w:w="4508" w:type="dxa"/>
+          </w:tcPr>
+          <w:p>
+            <w:pPr>
+              <w:jc w:val="center"/>
+              <w:rPr>
+                <w:b/>
+                <w:bCs/>
+              </w:rPr>
+            </w:pPr>
+            <w:r>
+              <w:rPr>
+                <w:b/>
+                <w:bCs/>
+              </w:rPr>
+              <w:t>Agile</w:t>
+            </w:r>
+          </w:p>
+        </w:tc>
+        <w:tc>
+          <w:tcPr>
+            <w:tcW w:w="4508" w:type="dxa"/>
+          </w:tcPr>
+          <w:p>
+            <w:pPr>
+              <w:jc w:val="center"/>
+              <w:rPr>
+                <w:b/>
+                <w:bCs/>
+              </w:rPr>
+            </w:pPr>
+            <w:r>
+              <w:rPr>
+                <w:b/>
+                <w:bCs/>
+              </w:rPr>
+              <w:t>Lean</w:t>
+            </w:r>
+          </w:p>
+        </w:tc>
+      </w:tr>
+      <w:tr>
+        <w:tc>
+          <w:tcPr>
+            <w:tcW w:w="4508" w:type="dxa"/>
+          </w:tcPr>
+          <w:p>
+            <w:r>
+              <w:t xml:space="preserve">Focuses </w:t>
+            </w:r>
+            <w:r>
+              <w:t>&amp; implements</w:t>
+            </w:r>
+            <w:r>
+              <w:t xml:space="preserve"> on </w:t>
+            </w:r>
+            <w:r>
+              <w:t>small frameworks &amp; Techniques</w:t>
+            </w:r>
+          </w:p>
+        </w:tc>
+        <w:tc>
+          <w:tcPr>
+            <w:tcW w:w="4508" w:type="dxa"/>
+          </w:tcPr>
+          <w:p>
+            <w:r>
+              <w:t>Uses in large org</w:t>
+            </w:r>
+            <w:r>
+              <w:t>a</w:t>
+            </w:r>
+            <w:r>
+              <w:t>ni</w:t>
+            </w:r>
+            <w:r>
+              <w:t>s</w:t>
+            </w:r>
+            <w:r>
+              <w:t>ations</w:t>
+            </w:r>
+          </w:p>
+        </w:tc>
+      </w:tr>
+      <w:tr>
+        <w:tc>
+          <w:tcPr>
+            <w:tcW w:w="4508" w:type="dxa"/>
+          </w:tcPr>
+          <w:p>
+            <w:r>
+              <w:t>Implements on small frameworks &amp; Techniques</w:t>
+            </w:r>
+            <w:r>
+              <w:t xml:space="preserve">, which are </w:t>
+            </w:r>
+          </w:p>
+          <w:p>
+            <w:pPr>
+              <w:pStyle w:val="ListParagraph"/>
+              <w:numPr>
+                <w:ilvl w:val="0"/>
+                <w:numId w:val="7"/>
+              </w:numPr>
+            </w:pPr>
+            <w:r>
+              <w:t>System thinking</w:t>
+            </w:r>
+          </w:p>
+          <w:p>
+            <w:pPr>
+              <w:pStyle w:val="ListParagraph"/>
+              <w:numPr>
+                <w:ilvl w:val="0"/>
+                <w:numId w:val="7"/>
+              </w:numPr>
+            </w:pPr>
+            <w:r>
+              <w:t>Kanban</w:t>
+            </w:r>
+          </w:p>
+          <w:p>
+            <w:pPr>
+              <w:pStyle w:val="ListParagraph"/>
+              <w:numPr>
+                <w:ilvl w:val="0"/>
+                <w:numId w:val="7"/>
+              </w:numPr>
+            </w:pPr>
+            <w:r>
+              <w:t>Scrum</w:t>
+            </w:r>
+          </w:p>
+          <w:p>
+            <w:pPr>
+              <w:pStyle w:val="ListParagraph"/>
+              <w:numPr>
+                <w:ilvl w:val="0"/>
+                <w:numId w:val="7"/>
+              </w:numPr>
+            </w:pPr>
+            <w:r>
+              <w:t>XP Extreme Programming</w:t>
+            </w:r>
+          </w:p>
+          <w:p>
+            <w:pPr>
+              <w:pStyle w:val="ListParagraph"/>
+              <w:numPr>
+                <w:ilvl w:val="0"/>
+                <w:numId w:val="7"/>
+              </w:numPr>
+            </w:pPr>
+            <w:r>
+              <w:t>Agile portfolio management</w:t>
+            </w:r>
+          </w:p>
+          <w:p>
+            <w:pPr>
+              <w:pStyle w:val="ListParagraph"/>
+              <w:numPr>
+                <w:ilvl w:val="0"/>
+                <w:numId w:val="7"/>
+              </w:numPr>
+            </w:pPr>
+            <w:r>
+              <w:t>DevOps &amp; many more</w:t>
+            </w:r>
+          </w:p>
+        </w:tc>
+        <w:tc>
+          <w:tcPr>
+            <w:tcW w:w="4508" w:type="dxa"/>
+          </w:tcPr>
+          <w:p>
+            <w:r>
+              <w:t>Also looking at motivation &amp; capabilities of the people in in organization to make things better</w:t>
+            </w:r>
+          </w:p>
+        </w:tc>
+      </w:tr>
+    </w:tbl>
+    <w:p/>
+    <w:p>
+      <w:pPr>
+        <w:pStyle w:val="ListParagraph"/>
+        <w:numPr>
+          <w:ilvl w:val="0"/>
+          <w:numId w:val="7"/>
+        </w:numPr>
+      </w:pPr>
+      <w:r>
+        <w:t xml:space="preserve">Note that </w:t>
+      </w:r>
+      <w:r>
+        <w:t>Agile scaling framework is not just agile</w:t>
+      </w:r>
+      <w:r>
+        <w:t>, its also lean &amp; other techniques</w:t>
+      </w:r>
+      <w:r>
+        <w:t xml:space="preserve"> &amp; also Best Practices</w:t>
+      </w:r>
+    </w:p>
+    <w:p/>
+    <w:p>
+      <w:r>
+        <w:rPr>
+          <w:b/>
+          <w:bCs/>
+        </w:rPr>
+        <w:t>What the Structure of an Agile Scaling Framework look like</w:t>
+      </w:r>
+      <w:r>
+        <w:rPr>
+          <w:b/>
+          <w:bCs/>
+        </w:rPr>
+        <w:t>?</w:t>
+      </w:r>
+    </w:p>
+    <w:p>
+      <w:r>
+        <w:rPr>
+          <w:b/>
+          <w:bCs/>
+        </w:rPr>
+        <w:t>Fo</w:t>
+      </w:r>
+      <w:r>
+        <w:rPr>
+          <w:b/>
+          <w:bCs/>
+        </w:rPr>
+        <w:t>u</w:t>
+      </w:r>
+      <w:r>
+        <w:rPr>
+          <w:b/>
+          <w:bCs/>
+        </w:rPr>
+        <w:t>ndation</w:t>
+      </w:r>
+    </w:p>
+    <w:p>
+      <w:pPr>
+        <w:pStyle w:val="ListParagraph"/>
+        <w:numPr>
+          <w:ilvl w:val="0"/>
+          <w:numId w:val="9"/>
+        </w:numPr>
+        <w:spacing w:line="480" w:lineRule="auto"/>
+      </w:pPr>
+      <w:r>
+        <w:t>Agile</w:t>
+      </w:r>
+    </w:p>
+    <w:p>
+      <w:pPr>
+        <w:spacing w:line="480" w:lineRule="auto"/>
+        <w:ind w:left="360"/>
+      </w:pPr>
+      <w:r>
+        <w:rPr>
+          <w:noProof/>
+        </w:rPr>
+        <w:lastRenderedPageBreak/>
+        <w:drawing>
+          <wp:inline distT="0" distB="0" distL="0" distR="0" wp14:anchorId="483317D3" wp14:editId="22F63AC0">
+            <wp:extent cx="5731510" cy="3222625"/>
+            <wp:effectExtent l="0" t="0" r="2540" b="0"/>
+            <wp:docPr id="30" name="Picture 30"/>
+            <wp:cNvGraphicFramePr>
+              <a:graphicFrameLocks xmlns:a="http://schemas.openxmlformats.org/drawingml/2006/main" noChangeAspect="1"/>
+            </wp:cNvGraphicFramePr>
+            <a:graphic xmlns:a="http://schemas.openxmlformats.org/drawingml/2006/main">
+              <a:graphicData uri="http://schemas.openxmlformats.org/drawingml/2006/picture">
+                <pic:pic xmlns:pic="http://schemas.openxmlformats.org/drawingml/2006/picture">
+                  <pic:nvPicPr>
+                    <pic:cNvPr id="1" name=""/>
+                    <pic:cNvPicPr/>
+                  </pic:nvPicPr>
+                  <pic:blipFill>
+                    <a:blip r:embed="rId16"/>
+                    <a:stretch>
+                      <a:fillRect/>
+                    </a:stretch>
+                  </pic:blipFill>
+                  <pic:spPr>
+                    <a:xfrm>
+                      <a:off x="0" y="0"/>
+                      <a:ext cx="5731510" cy="3222625"/>
+                    </a:xfrm>
+                    <a:prstGeom prst="rect">
+                      <a:avLst/>
+                    </a:prstGeom>
+                  </pic:spPr>
+                </pic:pic>
+              </a:graphicData>
+            </a:graphic>
+          </wp:inline>
+        </w:drawing>
+      </w:r>
+    </w:p>
+    <w:p>
+      <w:pPr>
+        <w:spacing w:line="480" w:lineRule="auto"/>
+        <w:ind w:left="360"/>
+      </w:pPr>
+    </w:p>
+    <w:p>
+      <w:pPr>
+        <w:pStyle w:val="ListParagraph"/>
+        <w:numPr>
+          <w:ilvl w:val="1"/>
+          <w:numId w:val="9"/>
+        </w:numPr>
+        <w:spacing w:line="480" w:lineRule="auto"/>
+      </w:pPr>
+      <w:r>
+        <w:rPr>
+          <w:b/>
+          <w:bCs/>
+        </w:rPr>
+        <w:t>Core Values</w:t>
+      </w:r>
+      <w:r>
+        <w:rPr>
+          <w:b/>
+          <w:bCs/>
+        </w:rPr>
+        <w:t>:</w:t>
+      </w:r>
+      <w:r>
+        <w:t xml:space="preserve"> It</w:t>
+      </w:r>
+      <w:r>
+        <w:t>’</w:t>
+      </w:r>
+      <w:r>
+        <w:t>s have to be present in every layer of the organization so that every decision that we make passes through this core values so that all of these core decisions make for the optimized version of the framework</w:t>
+      </w:r>
+      <w:r>
+        <w:t xml:space="preserve"> that work best in organization</w:t>
+      </w:r>
+    </w:p>
+    <w:p>
+      <w:pPr>
+        <w:pStyle w:val="ListParagraph"/>
+        <w:numPr>
+          <w:ilvl w:val="0"/>
+          <w:numId w:val="9"/>
+        </w:numPr>
+        <w:spacing w:line="480" w:lineRule="auto"/>
+      </w:pPr>
+      <w:r>
+        <w:t>Methods &amp; Techniques</w:t>
+      </w:r>
+    </w:p>
+    <w:p>
+      <w:pPr>
+        <w:pStyle w:val="ListParagraph"/>
+        <w:numPr>
+          <w:ilvl w:val="1"/>
+          <w:numId w:val="9"/>
+        </w:numPr>
+        <w:spacing w:line="480" w:lineRule="auto"/>
+      </w:pPr>
+      <w:r>
+        <w:rPr>
+          <w:b/>
+          <w:bCs/>
+        </w:rPr>
+        <w:t>Lean Agile Mindset:</w:t>
+      </w:r>
+      <w:r>
+        <w:t xml:space="preserve"> should approach work within agile </w:t>
+      </w:r>
+      <w:r>
+        <w:t>organization</w:t>
+      </w:r>
+    </w:p>
+    <w:p>
+      <w:pPr>
+        <w:pStyle w:val="ListParagraph"/>
+        <w:numPr>
+          <w:ilvl w:val="0"/>
+          <w:numId w:val="9"/>
+        </w:numPr>
+        <w:spacing w:line="480" w:lineRule="auto"/>
+      </w:pPr>
+      <w:r>
+        <w:t>Lean</w:t>
+      </w:r>
+    </w:p>
+    <w:p>
+      <w:pPr>
+        <w:pStyle w:val="ListParagraph"/>
+        <w:numPr>
+          <w:ilvl w:val="1"/>
+          <w:numId w:val="9"/>
+        </w:numPr>
+        <w:spacing w:line="480" w:lineRule="auto"/>
+      </w:pPr>
+      <w:r>
+        <w:rPr>
+          <w:b/>
+          <w:bCs/>
+        </w:rPr>
+        <w:t>Scaling Principles:</w:t>
+      </w:r>
+      <w:r>
+        <w:t xml:space="preserve"> specific principles taken from Agile &amp; Lean way of thinking that are applied when applying agile at scale</w:t>
+      </w:r>
+    </w:p>
+    <w:p>
+      <w:pPr>
+        <w:pStyle w:val="ListParagraph"/>
+        <w:numPr>
+          <w:ilvl w:val="0"/>
+          <w:numId w:val="9"/>
+        </w:numPr>
+        <w:spacing w:line="480" w:lineRule="auto"/>
+      </w:pPr>
+      <w:r>
+        <w:t>Best Practices</w:t>
+      </w:r>
+    </w:p>
+    <w:p>
+      <w:pPr>
+        <w:pStyle w:val="ListParagraph"/>
+        <w:numPr>
+          <w:ilvl w:val="1"/>
+          <w:numId w:val="9"/>
+        </w:numPr>
+        <w:spacing w:line="480" w:lineRule="auto"/>
+        <w:rPr>
+          <w:b/>
+          <w:bCs/>
+        </w:rPr>
+      </w:pPr>
+      <w:r>
+        <w:rPr>
+          <w:b/>
+          <w:bCs/>
+        </w:rPr>
+        <w:t xml:space="preserve">Scaling Roadmap (Vote Method): </w:t>
+      </w:r>
+      <w:r>
+        <w:t xml:space="preserve">can use that provides best practices on how should approach the transformation from a normal organization through an </w:t>
+      </w:r>
+      <w:r>
+        <w:t>organization</w:t>
+      </w:r>
+      <w:r>
+        <w:t xml:space="preserve"> that is agile at scale</w:t>
+      </w:r>
+    </w:p>
+    <w:p>
+      <w:pPr>
+        <w:pStyle w:val="Heading2"/>
+        <w:spacing w:line="480" w:lineRule="auto"/>
+      </w:pPr>
+      <w:bookmarkStart w:id="11" w:name="_Toc83055141"/>
+      <w:r>
+        <w:lastRenderedPageBreak/>
+        <w:t>Elements of Agile Scaling Framework</w:t>
+      </w:r>
+      <w:r>
+        <w:t xml:space="preserve"> (Gen</w:t>
+      </w:r>
+      <w:r>
+        <w:t>e</w:t>
+      </w:r>
+      <w:r>
+        <w:t>ral Overview)</w:t>
+      </w:r>
+      <w:bookmarkEnd w:id="11"/>
+    </w:p>
+    <w:p/>
     <w:sectPr>
       <w:pgSz w:w="11906" w:h="16838"/>
       <w:pgMar w:top="1440" w:right="1440" w:bottom="1440" w:left="1440" w:header="708" w:footer="708" w:gutter="0"/>
@@ -4393,6 +5306,95 @@
     </w:lvl>
   </w:abstractNum>
   <w:abstractNum w:abstractNumId="4" w15:restartNumberingAfterBreak="0">
+    <w:nsid w:val="315703B7"/>
+    <w:multiLevelType w:val="hybridMultilevel"/>
+    <w:tmpl w:val="01A46E52"/>
+    <w:lvl w:ilvl="0" w:tplc="40090011">
+      <w:start w:val="1"/>
+      <w:numFmt w:val="decimal"/>
+      <w:lvlText w:val="%1)"/>
+      <w:lvlJc w:val="left"/>
+      <w:pPr>
+        <w:ind w:left="720" w:hanging="360"/>
+      </w:pPr>
+      <w:rPr>
+        <w:rFonts w:hint="default"/>
+      </w:rPr>
+    </w:lvl>
+    <w:lvl w:ilvl="1" w:tplc="40090019">
+      <w:start w:val="1"/>
+      <w:numFmt w:val="lowerLetter"/>
+      <w:lvlText w:val="%2."/>
+      <w:lvlJc w:val="left"/>
+      <w:pPr>
+        <w:ind w:left="1440" w:hanging="360"/>
+      </w:pPr>
+    </w:lvl>
+    <w:lvl w:ilvl="2" w:tplc="4009001B" w:tentative="1">
+      <w:start w:val="1"/>
+      <w:numFmt w:val="lowerRoman"/>
+      <w:lvlText w:val="%3."/>
+      <w:lvlJc w:val="right"/>
+      <w:pPr>
+        <w:ind w:left="2160" w:hanging="180"/>
+      </w:pPr>
+    </w:lvl>
+    <w:lvl w:ilvl="3" w:tplc="4009000F" w:tentative="1">
+      <w:start w:val="1"/>
+      <w:numFmt w:val="decimal"/>
+      <w:lvlText w:val="%4."/>
+      <w:lvlJc w:val="left"/>
+      <w:pPr>
+        <w:ind w:left="2880" w:hanging="360"/>
+      </w:pPr>
+    </w:lvl>
+    <w:lvl w:ilvl="4" w:tplc="40090019" w:tentative="1">
+      <w:start w:val="1"/>
+      <w:numFmt w:val="lowerLetter"/>
+      <w:lvlText w:val="%5."/>
+      <w:lvlJc w:val="left"/>
+      <w:pPr>
+        <w:ind w:left="3600" w:hanging="360"/>
+      </w:pPr>
+    </w:lvl>
+    <w:lvl w:ilvl="5" w:tplc="4009001B" w:tentative="1">
+      <w:start w:val="1"/>
+      <w:numFmt w:val="lowerRoman"/>
+      <w:lvlText w:val="%6."/>
+      <w:lvlJc w:val="right"/>
+      <w:pPr>
+        <w:ind w:left="4320" w:hanging="180"/>
+      </w:pPr>
+    </w:lvl>
+    <w:lvl w:ilvl="6" w:tplc="4009000F" w:tentative="1">
+      <w:start w:val="1"/>
+      <w:numFmt w:val="decimal"/>
+      <w:lvlText w:val="%7."/>
+      <w:lvlJc w:val="left"/>
+      <w:pPr>
+        <w:ind w:left="5040" w:hanging="360"/>
+      </w:pPr>
+    </w:lvl>
+    <w:lvl w:ilvl="7" w:tplc="40090019" w:tentative="1">
+      <w:start w:val="1"/>
+      <w:numFmt w:val="lowerLetter"/>
+      <w:lvlText w:val="%8."/>
+      <w:lvlJc w:val="left"/>
+      <w:pPr>
+        <w:ind w:left="5760" w:hanging="360"/>
+      </w:pPr>
+    </w:lvl>
+    <w:lvl w:ilvl="8" w:tplc="4009001B" w:tentative="1">
+      <w:start w:val="1"/>
+      <w:numFmt w:val="lowerRoman"/>
+      <w:lvlText w:val="%9."/>
+      <w:lvlJc w:val="right"/>
+      <w:pPr>
+        <w:ind w:left="6480" w:hanging="180"/>
+      </w:pPr>
+    </w:lvl>
+  </w:abstractNum>
+  <w:abstractNum w:abstractNumId="5" w15:restartNumberingAfterBreak="0">
     <w:nsid w:val="359D0B86"/>
     <w:multiLevelType w:val="hybridMultilevel"/>
     <w:tmpl w:val="DA9E7EC8"/>
@@ -4505,7 +5507,7 @@
       </w:rPr>
     </w:lvl>
   </w:abstractNum>
-  <w:abstractNum w:abstractNumId="5" w15:restartNumberingAfterBreak="0">
+  <w:abstractNum w:abstractNumId="6" w15:restartNumberingAfterBreak="0">
     <w:nsid w:val="3E5621F5"/>
     <w:multiLevelType w:val="hybridMultilevel"/>
     <w:tmpl w:val="D572223E"/>
@@ -4591,7 +5593,7 @@
       </w:pPr>
     </w:lvl>
   </w:abstractNum>
-  <w:abstractNum w:abstractNumId="6" w15:restartNumberingAfterBreak="0">
+  <w:abstractNum w:abstractNumId="7" w15:restartNumberingAfterBreak="0">
     <w:nsid w:val="4B7179A2"/>
     <w:multiLevelType w:val="hybridMultilevel"/>
     <w:tmpl w:val="138E72BC"/>
@@ -4704,7 +5706,7 @@
       </w:rPr>
     </w:lvl>
   </w:abstractNum>
-  <w:abstractNum w:abstractNumId="7" w15:restartNumberingAfterBreak="0">
+  <w:abstractNum w:abstractNumId="8" w15:restartNumberingAfterBreak="0">
     <w:nsid w:val="5038284E"/>
     <w:multiLevelType w:val="hybridMultilevel"/>
     <w:tmpl w:val="04102A28"/>
@@ -4818,13 +5820,13 @@
     </w:lvl>
   </w:abstractNum>
   <w:num w:numId="1">
-    <w:abstractNumId w:val="5"/>
+    <w:abstractNumId w:val="6"/>
   </w:num>
   <w:num w:numId="2">
-    <w:abstractNumId w:val="7"/>
+    <w:abstractNumId w:val="8"/>
   </w:num>
   <w:num w:numId="3">
-    <w:abstractNumId w:val="6"/>
+    <w:abstractNumId w:val="7"/>
   </w:num>
   <w:num w:numId="4">
     <w:abstractNumId w:val="0"/>
@@ -4836,10 +5838,13 @@
     <w:abstractNumId w:val="1"/>
   </w:num>
   <w:num w:numId="7">
-    <w:abstractNumId w:val="4"/>
+    <w:abstractNumId w:val="5"/>
   </w:num>
   <w:num w:numId="8">
     <w:abstractNumId w:val="2"/>
+  </w:num>
+  <w:num w:numId="9">
+    <w:abstractNumId w:val="4"/>
   </w:num>
 </w:numbering>
 </file>
@@ -5414,6 +6419,25 @@
       <w:ind w:left="240"/>
     </w:pPr>
   </w:style>
+  <w:style w:type="table" w:styleId="TableGrid">
+    <w:name w:val="Table Grid"/>
+    <w:basedOn w:val="TableNormal"/>
+    <w:uiPriority w:val="39"/>
+    <w:rsid w:val="00CB74F7"/>
+    <w:pPr>
+      <w:spacing w:after="0" w:line="240" w:lineRule="auto"/>
+    </w:pPr>
+    <w:tblPr>
+      <w:tblBorders>
+        <w:top w:val="single" w:sz="4" w:space="0" w:color="auto"/>
+        <w:left w:val="single" w:sz="4" w:space="0" w:color="auto"/>
+        <w:bottom w:val="single" w:sz="4" w:space="0" w:color="auto"/>
+        <w:right w:val="single" w:sz="4" w:space="0" w:color="auto"/>
+        <w:insideH w:val="single" w:sz="4" w:space="0" w:color="auto"/>
+        <w:insideV w:val="single" w:sz="4" w:space="0" w:color="auto"/>
+      </w:tblBorders>
+    </w:tblPr>
+  </w:style>
 </w:styles>
 </file>
 

</xml_diff>